<commit_message>
revised plots and new draft
</commit_message>
<xml_diff>
--- a/results/tabl1.docx
+++ b/results/tabl1.docx
@@ -17,11 +17,12 @@
         <w:tblLook w:firstRow="1" w:lastRow="0" w:firstColumn="0" w:lastColumn="0" w:noHBand="0" w:noVBand="1"/>
       </w:tblPr>
       <w:tblGrid>
-        <w:gridCol w:w="4030"/>
+        <w:gridCol w:w="4947"/>
         <w:gridCol w:w="1597"/>
         <w:gridCol w:w="1597"/>
         <w:gridCol w:w="1719"/>
         <w:gridCol w:w="1719"/>
+        <w:gridCol w:w="1181"/>
       </w:tblGrid>
       <w:tr>
         <w:trPr>
@@ -114,12 +115,13 @@
                 <w:szCs w:val="22"/>
                 <w:color w:val="000000"/>
               </w:rPr>
-              <w:t xml:space="preserve">Marijuana Use Frequency</w:t>
-            </w:r>
-          </w:p>
-        </w:tc>
-        <w:tc>
-          <w:tcPr>
+              <w:t xml:space="preserve">Cannabis Use Group</w:t>
+            </w:r>
+          </w:p>
+        </w:tc>
+        <w:tc>
+          <w:tcPr>
+            <w:gridSpan w:val="2"/>
             <w:tcBorders>
               <w:bottom w:val="single" w:sz="8" w:space="0" w:color="000000"/>
               <w:top w:val="single" w:sz="8" w:space="0" w:color="000000"/>
@@ -537,6 +539,63 @@
             </w:r>
           </w:p>
         </w:tc>
+        <w:tc>
+          <w:tcPr>
+            <w:tcBorders>
+              <w:bottom w:val="single" w:sz="8" w:space="0" w:color="000000"/>
+              <w:top w:val="single" w:sz="8" w:space="0" w:color="000000"/>
+              <w:left w:val="none" w:sz="0" w:space="0" w:color="000000"/>
+              <w:right w:val="none" w:sz="0" w:space="0" w:color="000000"/>
+            </w:tcBorders>
+            <w:shd w:val="clear" w:color="auto" w:fill="FFFFFF"/>
+            <w:tcMar>
+              <w:top w:w="0" w:type="dxa"/>
+              <w:bottom w:w="0" w:type="dxa"/>
+              <w:left w:w="0" w:type="dxa"/>
+              <w:right w:w="0" w:type="dxa"/>
+            </w:tcMar>
+            <w:vAlign w:val="center"/>
+          </w:tcPr>
+          <w:p>
+            <w:pPr>
+              <w:pStyle w:val="Normal"/>
+              <w:jc w:val="center"/>
+              <w:pBdr>
+                <w:bottom w:val="none" w:sz="0" w:space="0" w:color="000000"/>
+                <w:top w:val="none" w:sz="0" w:space="0" w:color="000000"/>
+                <w:left w:val="none" w:sz="0" w:space="0" w:color="000000"/>
+                <w:right w:val="none" w:sz="0" w:space="0" w:color="000000"/>
+              </w:pBdr>
+              <w:spacing w:after="40" w:before="40" w:line="240"/>
+              <w:ind w:firstLine="0" w:left="100" w:right="100"/>
+            </w:pPr>
+            <w:r>
+              <w:rPr>
+                <w:rFonts w:ascii="Arial" w:hAnsi="Arial" w:eastAsia="Arial" w:cs="Arial"/>
+                <w:i w:val="false"/>
+                <w:b w:val="true"/>
+                <w:u w:val="none"/>
+                <w:sz w:val="22"/>
+                <w:szCs w:val="22"/>
+                <w:color w:val="000000"/>
+              </w:rPr>
+              <w:t xml:space="preserve">p-value</w:t>
+            </w:r>
+            <w:r>
+              <w:rPr>
+                <w:rFonts w:ascii="Arial" w:hAnsi="Arial" w:eastAsia="Arial" w:cs="Arial"/>
+                <w:i w:val="false"/>
+                <w:b w:val="false"/>
+                <w:u w:val="none"/>
+                <w:vertAlign w:val="superscript"/>
+                <w:sz w:val="22"/>
+                <w:szCs w:val="22"/>
+                <w:color w:val="000000"/>
+              </w:rPr>
+              <w:t xml:space="preserve">2</w:t>
+            </w:r>
+          </w:p>
+        </w:tc>
       </w:tr>
       <w:tr>
         <w:trPr>
@@ -763,6 +822,50 @@
             </w:r>
           </w:p>
         </w:tc>
+        <w:tc>
+          <w:tcPr>
+            <w:tcBorders>
+              <w:bottom w:val="none" w:sz="0" w:space="0" w:color="000000"/>
+              <w:top w:val="single" w:sz="8" w:space="0" w:color="000000"/>
+              <w:left w:val="none" w:sz="0" w:space="0" w:color="000000"/>
+              <w:right w:val="none" w:sz="0" w:space="0" w:color="000000"/>
+            </w:tcBorders>
+            <w:shd w:val="clear" w:color="auto" w:fill="FFFFFF"/>
+            <w:tcMar>
+              <w:top w:w="0" w:type="dxa"/>
+              <w:bottom w:w="0" w:type="dxa"/>
+              <w:left w:w="0" w:type="dxa"/>
+              <w:right w:w="0" w:type="dxa"/>
+            </w:tcMar>
+            <w:vAlign w:val="top"/>
+          </w:tcPr>
+          <w:p>
+            <w:pPr>
+              <w:pStyle w:val="Normal"/>
+              <w:jc w:val="center"/>
+              <w:pBdr>
+                <w:bottom w:val="none" w:sz="0" w:space="0" w:color="000000"/>
+                <w:top w:val="none" w:sz="0" w:space="0" w:color="000000"/>
+                <w:left w:val="none" w:sz="0" w:space="0" w:color="000000"/>
+                <w:right w:val="none" w:sz="0" w:space="0" w:color="000000"/>
+              </w:pBdr>
+              <w:spacing w:after="100" w:before="100" w:line="240"/>
+              <w:ind w:firstLine="0" w:left="100" w:right="100"/>
+            </w:pPr>
+            <w:r>
+              <w:rPr>
+                <w:rFonts w:ascii="Arial" w:hAnsi="Arial" w:eastAsia="Arial" w:cs="Arial"/>
+                <w:i w:val="false"/>
+                <w:b w:val="false"/>
+                <w:u w:val="none"/>
+                <w:sz w:val="22"/>
+                <w:szCs w:val="22"/>
+                <w:color w:val="000000"/>
+              </w:rPr>
+              <w:t xml:space="preserve">0.5</w:t>
+            </w:r>
+          </w:p>
+        </w:tc>
       </w:tr>
       <w:tr>
         <w:trPr>
@@ -989,6 +1092,50 @@
             </w:r>
           </w:p>
         </w:tc>
+        <w:tc>
+          <w:tcPr>
+            <w:tcBorders>
+              <w:bottom w:val="none" w:sz="0" w:space="0" w:color="000000"/>
+              <w:top w:val="none" w:sz="0" w:space="0" w:color="000000"/>
+              <w:left w:val="none" w:sz="0" w:space="0" w:color="000000"/>
+              <w:right w:val="none" w:sz="0" w:space="0" w:color="000000"/>
+            </w:tcBorders>
+            <w:shd w:val="clear" w:color="auto" w:fill="FFFFFF"/>
+            <w:tcMar>
+              <w:top w:w="0" w:type="dxa"/>
+              <w:bottom w:w="0" w:type="dxa"/>
+              <w:left w:w="0" w:type="dxa"/>
+              <w:right w:w="0" w:type="dxa"/>
+            </w:tcMar>
+            <w:vAlign w:val="top"/>
+          </w:tcPr>
+          <w:p>
+            <w:pPr>
+              <w:pStyle w:val="Normal"/>
+              <w:jc w:val="center"/>
+              <w:pBdr>
+                <w:bottom w:val="none" w:sz="0" w:space="0" w:color="000000"/>
+                <w:top w:val="none" w:sz="0" w:space="0" w:color="000000"/>
+                <w:left w:val="none" w:sz="0" w:space="0" w:color="000000"/>
+                <w:right w:val="none" w:sz="0" w:space="0" w:color="000000"/>
+              </w:pBdr>
+              <w:spacing w:after="100" w:before="100" w:line="240"/>
+              <w:ind w:firstLine="0" w:left="100" w:right="100"/>
+            </w:pPr>
+            <w:r>
+              <w:rPr>
+                <w:rFonts w:ascii="Arial" w:hAnsi="Arial" w:eastAsia="Arial" w:cs="Arial"/>
+                <w:i w:val="false"/>
+                <w:b w:val="false"/>
+                <w:u w:val="none"/>
+                <w:sz w:val="22"/>
+                <w:szCs w:val="22"/>
+                <w:color w:val="000000"/>
+              </w:rPr>
+              <w:t xml:space="preserve">0.2</w:t>
+            </w:r>
+          </w:p>
+        </w:tc>
       </w:tr>
       <w:tr>
         <w:trPr>
@@ -1215,6 +1362,50 @@
             </w:r>
           </w:p>
         </w:tc>
+        <w:tc>
+          <w:tcPr>
+            <w:tcBorders>
+              <w:bottom w:val="none" w:sz="0" w:space="0" w:color="000000"/>
+              <w:top w:val="none" w:sz="0" w:space="0" w:color="000000"/>
+              <w:left w:val="none" w:sz="0" w:space="0" w:color="000000"/>
+              <w:right w:val="none" w:sz="0" w:space="0" w:color="000000"/>
+            </w:tcBorders>
+            <w:shd w:val="clear" w:color="auto" w:fill="FFFFFF"/>
+            <w:tcMar>
+              <w:top w:w="0" w:type="dxa"/>
+              <w:bottom w:w="0" w:type="dxa"/>
+              <w:left w:w="0" w:type="dxa"/>
+              <w:right w:w="0" w:type="dxa"/>
+            </w:tcMar>
+            <w:vAlign w:val="top"/>
+          </w:tcPr>
+          <w:p>
+            <w:pPr>
+              <w:pStyle w:val="Normal"/>
+              <w:jc w:val="center"/>
+              <w:pBdr>
+                <w:bottom w:val="none" w:sz="0" w:space="0" w:color="000000"/>
+                <w:top w:val="none" w:sz="0" w:space="0" w:color="000000"/>
+                <w:left w:val="none" w:sz="0" w:space="0" w:color="000000"/>
+                <w:right w:val="none" w:sz="0" w:space="0" w:color="000000"/>
+              </w:pBdr>
+              <w:spacing w:after="100" w:before="100" w:line="240"/>
+              <w:ind w:firstLine="0" w:left="100" w:right="100"/>
+            </w:pPr>
+            <w:r>
+              <w:rPr>
+                <w:rFonts w:ascii="Arial" w:hAnsi="Arial" w:eastAsia="Arial" w:cs="Arial"/>
+                <w:i w:val="false"/>
+                <w:b w:val="false"/>
+                <w:u w:val="none"/>
+                <w:sz w:val="22"/>
+                <w:szCs w:val="22"/>
+                <w:color w:val="000000"/>
+              </w:rPr>
+              <w:t xml:space="preserve"/>
+            </w:r>
+          </w:p>
+        </w:tc>
       </w:tr>
       <w:tr>
         <w:trPr>
@@ -1441,6 +1632,50 @@
             </w:r>
           </w:p>
         </w:tc>
+        <w:tc>
+          <w:tcPr>
+            <w:tcBorders>
+              <w:bottom w:val="none" w:sz="0" w:space="0" w:color="000000"/>
+              <w:top w:val="none" w:sz="0" w:space="0" w:color="000000"/>
+              <w:left w:val="none" w:sz="0" w:space="0" w:color="000000"/>
+              <w:right w:val="none" w:sz="0" w:space="0" w:color="000000"/>
+            </w:tcBorders>
+            <w:shd w:val="clear" w:color="auto" w:fill="FFFFFF"/>
+            <w:tcMar>
+              <w:top w:w="0" w:type="dxa"/>
+              <w:bottom w:w="0" w:type="dxa"/>
+              <w:left w:w="0" w:type="dxa"/>
+              <w:right w:w="0" w:type="dxa"/>
+            </w:tcMar>
+            <w:vAlign w:val="top"/>
+          </w:tcPr>
+          <w:p>
+            <w:pPr>
+              <w:pStyle w:val="Normal"/>
+              <w:jc w:val="center"/>
+              <w:pBdr>
+                <w:bottom w:val="none" w:sz="0" w:space="0" w:color="000000"/>
+                <w:top w:val="none" w:sz="0" w:space="0" w:color="000000"/>
+                <w:left w:val="none" w:sz="0" w:space="0" w:color="000000"/>
+                <w:right w:val="none" w:sz="0" w:space="0" w:color="000000"/>
+              </w:pBdr>
+              <w:spacing w:after="100" w:before="100" w:line="240"/>
+              <w:ind w:firstLine="0" w:left="100" w:right="100"/>
+            </w:pPr>
+            <w:r>
+              <w:rPr>
+                <w:rFonts w:ascii="Arial" w:hAnsi="Arial" w:eastAsia="Arial" w:cs="Arial"/>
+                <w:i w:val="false"/>
+                <w:b w:val="false"/>
+                <w:u w:val="none"/>
+                <w:sz w:val="22"/>
+                <w:szCs w:val="22"/>
+                <w:color w:val="000000"/>
+              </w:rPr>
+              <w:t xml:space="preserve"/>
+            </w:r>
+          </w:p>
+        </w:tc>
       </w:tr>
       <w:tr>
         <w:trPr>
@@ -1667,6 +1902,50 @@
             </w:r>
           </w:p>
         </w:tc>
+        <w:tc>
+          <w:tcPr>
+            <w:tcBorders>
+              <w:bottom w:val="none" w:sz="0" w:space="0" w:color="000000"/>
+              <w:top w:val="none" w:sz="0" w:space="0" w:color="000000"/>
+              <w:left w:val="none" w:sz="0" w:space="0" w:color="000000"/>
+              <w:right w:val="none" w:sz="0" w:space="0" w:color="000000"/>
+            </w:tcBorders>
+            <w:shd w:val="clear" w:color="auto" w:fill="FFFFFF"/>
+            <w:tcMar>
+              <w:top w:w="0" w:type="dxa"/>
+              <w:bottom w:w="0" w:type="dxa"/>
+              <w:left w:w="0" w:type="dxa"/>
+              <w:right w:w="0" w:type="dxa"/>
+            </w:tcMar>
+            <w:vAlign w:val="top"/>
+          </w:tcPr>
+          <w:p>
+            <w:pPr>
+              <w:pStyle w:val="Normal"/>
+              <w:jc w:val="center"/>
+              <w:pBdr>
+                <w:bottom w:val="none" w:sz="0" w:space="0" w:color="000000"/>
+                <w:top w:val="none" w:sz="0" w:space="0" w:color="000000"/>
+                <w:left w:val="none" w:sz="0" w:space="0" w:color="000000"/>
+                <w:right w:val="none" w:sz="0" w:space="0" w:color="000000"/>
+              </w:pBdr>
+              <w:spacing w:after="100" w:before="100" w:line="240"/>
+              <w:ind w:firstLine="0" w:left="100" w:right="100"/>
+            </w:pPr>
+            <w:r>
+              <w:rPr>
+                <w:rFonts w:ascii="Arial" w:hAnsi="Arial" w:eastAsia="Arial" w:cs="Arial"/>
+                <w:i w:val="false"/>
+                <w:b w:val="false"/>
+                <w:u w:val="none"/>
+                <w:sz w:val="22"/>
+                <w:szCs w:val="22"/>
+                <w:color w:val="000000"/>
+              </w:rPr>
+              <w:t xml:space="preserve">0.066</w:t>
+            </w:r>
+          </w:p>
+        </w:tc>
       </w:tr>
       <w:tr>
         <w:trPr>
@@ -1713,7 +1992,7 @@
                 <w:szCs w:val="22"/>
                 <w:color w:val="000000"/>
               </w:rPr>
-              <w:t xml:space="preserve">THC, post consumption (mg/dL)</w:t>
+              <w:t xml:space="preserve">THC, after cannabis consumption (mg/dL)</w:t>
             </w:r>
           </w:p>
         </w:tc>
@@ -1890,6 +2169,50 @@
                 <w:color w:val="000000"/>
               </w:rPr>
               <w:t xml:space="preserve">13.84 (25.82)</w:t>
+            </w:r>
+          </w:p>
+        </w:tc>
+        <w:tc>
+          <w:tcPr>
+            <w:tcBorders>
+              <w:bottom w:val="none" w:sz="0" w:space="0" w:color="000000"/>
+              <w:top w:val="none" w:sz="0" w:space="0" w:color="000000"/>
+              <w:left w:val="none" w:sz="0" w:space="0" w:color="000000"/>
+              <w:right w:val="none" w:sz="0" w:space="0" w:color="000000"/>
+            </w:tcBorders>
+            <w:shd w:val="clear" w:color="auto" w:fill="FFFFFF"/>
+            <w:tcMar>
+              <w:top w:w="0" w:type="dxa"/>
+              <w:bottom w:w="0" w:type="dxa"/>
+              <w:left w:w="0" w:type="dxa"/>
+              <w:right w:w="0" w:type="dxa"/>
+            </w:tcMar>
+            <w:vAlign w:val="top"/>
+          </w:tcPr>
+          <w:p>
+            <w:pPr>
+              <w:pStyle w:val="Normal"/>
+              <w:jc w:val="center"/>
+              <w:pBdr>
+                <w:bottom w:val="none" w:sz="0" w:space="0" w:color="000000"/>
+                <w:top w:val="none" w:sz="0" w:space="0" w:color="000000"/>
+                <w:left w:val="none" w:sz="0" w:space="0" w:color="000000"/>
+                <w:right w:val="none" w:sz="0" w:space="0" w:color="000000"/>
+              </w:pBdr>
+              <w:spacing w:after="100" w:before="100" w:line="240"/>
+              <w:ind w:firstLine="0" w:left="100" w:right="100"/>
+            </w:pPr>
+            <w:r>
+              <w:rPr>
+                <w:rFonts w:ascii="Arial" w:hAnsi="Arial" w:eastAsia="Arial" w:cs="Arial"/>
+                <w:i w:val="false"/>
+                <w:b w:val="false"/>
+                <w:u w:val="none"/>
+                <w:sz w:val="22"/>
+                <w:szCs w:val="22"/>
+                <w:color w:val="000000"/>
+              </w:rPr>
+              <w:t xml:space="preserve">&lt;0.001</w:t>
             </w:r>
           </w:p>
         </w:tc>
@@ -1939,7 +2262,7 @@
                 <w:szCs w:val="22"/>
                 <w:color w:val="000000"/>
               </w:rPr>
-              <w:t xml:space="preserve">Time Delay post Consumption (mins)</w:t>
+              <w:t xml:space="preserve">Time Delay after cannabis consumption (mins)</w:t>
             </w:r>
           </w:p>
         </w:tc>
@@ -2116,6 +2439,50 @@
                 <w:color w:val="000000"/>
               </w:rPr>
               <w:t xml:space="preserve">40.74 (30.10)</w:t>
+            </w:r>
+          </w:p>
+        </w:tc>
+        <w:tc>
+          <w:tcPr>
+            <w:tcBorders>
+              <w:bottom w:val="single" w:sz="8" w:space="0" w:color="000000"/>
+              <w:top w:val="none" w:sz="0" w:space="0" w:color="000000"/>
+              <w:left w:val="none" w:sz="0" w:space="0" w:color="000000"/>
+              <w:right w:val="none" w:sz="0" w:space="0" w:color="000000"/>
+            </w:tcBorders>
+            <w:shd w:val="clear" w:color="auto" w:fill="FFFFFF"/>
+            <w:tcMar>
+              <w:top w:w="0" w:type="dxa"/>
+              <w:bottom w:w="0" w:type="dxa"/>
+              <w:left w:w="0" w:type="dxa"/>
+              <w:right w:w="0" w:type="dxa"/>
+            </w:tcMar>
+            <w:vAlign w:val="top"/>
+          </w:tcPr>
+          <w:p>
+            <w:pPr>
+              <w:pStyle w:val="Normal"/>
+              <w:jc w:val="center"/>
+              <w:pBdr>
+                <w:bottom w:val="none" w:sz="0" w:space="0" w:color="000000"/>
+                <w:top w:val="none" w:sz="0" w:space="0" w:color="000000"/>
+                <w:left w:val="none" w:sz="0" w:space="0" w:color="000000"/>
+                <w:right w:val="none" w:sz="0" w:space="0" w:color="000000"/>
+              </w:pBdr>
+              <w:spacing w:after="100" w:before="100" w:line="240"/>
+              <w:ind w:firstLine="0" w:left="100" w:right="100"/>
+            </w:pPr>
+            <w:r>
+              <w:rPr>
+                <w:rFonts w:ascii="Arial" w:hAnsi="Arial" w:eastAsia="Arial" w:cs="Arial"/>
+                <w:i w:val="false"/>
+                <w:b w:val="false"/>
+                <w:u w:val="none"/>
+                <w:sz w:val="22"/>
+                <w:szCs w:val="22"/>
+                <w:color w:val="000000"/>
+              </w:rPr>
+              <w:t xml:space="preserve">&lt;0.001</w:t>
             </w:r>
           </w:p>
         </w:tc>
@@ -2127,7 +2494,7 @@
         footer1
         <w:tc>
           <w:tcPr>
-            <w:gridSpan w:val="5"/>
+            <w:gridSpan w:val="6"/>
             <w:tcBorders>
               <w:bottom w:val="none" w:sz="0" w:space="0" w:color="FFFFFF"/>
               <w:top w:val="single" w:sz="8" w:space="0" w:color="000000"/>
@@ -2180,6 +2547,70 @@
                 <w:color w:val="000000"/>
               </w:rPr>
               <w:t xml:space="preserve">Mean (SD); n (%)</w:t>
+            </w:r>
+          </w:p>
+        </w:tc>
+      </w:tr>
+      <w:tr>
+        <w:trPr>
+          <w:trHeight w:val="360" w:hRule="auto"/>
+        </w:trPr>
+        footer2
+        <w:tc>
+          <w:tcPr>
+            <w:gridSpan w:val="6"/>
+            <w:tcBorders>
+              <w:bottom w:val="none" w:sz="0" w:space="0" w:color="FFFFFF"/>
+              <w:top w:val="none" w:sz="0" w:space="0" w:color="FFFFFF"/>
+              <w:left w:val="none" w:sz="0" w:space="0" w:color="FFFFFF"/>
+              <w:right w:val="none" w:sz="0" w:space="0" w:color="FFFFFF"/>
+            </w:tcBorders>
+            <w:shd w:val="clear" w:color="auto" w:fill="FFFFFF"/>
+            <w:tcMar>
+              <w:top w:w="0" w:type="dxa"/>
+              <w:bottom w:w="0" w:type="dxa"/>
+              <w:left w:w="0" w:type="dxa"/>
+              <w:right w:w="0" w:type="dxa"/>
+            </w:tcMar>
+            <w:vAlign w:val="center"/>
+          </w:tcPr>
+          <w:p>
+            <w:pPr>
+              <w:pStyle w:val="Normal"/>
+              <w:jc w:val="left"/>
+              <w:pBdr>
+                <w:bottom w:val="none" w:sz="0" w:space="0" w:color="000000"/>
+                <w:top w:val="none" w:sz="0" w:space="0" w:color="000000"/>
+                <w:left w:val="none" w:sz="0" w:space="0" w:color="000000"/>
+                <w:right w:val="none" w:sz="0" w:space="0" w:color="000000"/>
+              </w:pBdr>
+              <w:spacing w:after="100" w:before="100" w:line="240"/>
+              <w:ind w:firstLine="0" w:left="100" w:right="100"/>
+            </w:pPr>
+            <w:r>
+              <w:rPr>
+                <w:rFonts w:ascii="Arial" w:hAnsi="Arial" w:eastAsia="Arial" w:cs="Arial"/>
+                <w:i w:val="false"/>
+                <w:b w:val="false"/>
+                <w:u w:val="none"/>
+                <w:vertAlign w:val="superscript"/>
+                <w:sz w:val="22"/>
+                <w:szCs w:val="22"/>
+                <w:color w:val="000000"/>
+              </w:rPr>
+              <w:t xml:space="preserve">2</w:t>
+            </w:r>
+            <w:r>
+              <w:rPr>
+                <w:rFonts w:ascii="Arial" w:hAnsi="Arial" w:eastAsia="Arial" w:cs="Arial"/>
+                <w:i w:val="false"/>
+                <w:b w:val="false"/>
+                <w:u w:val="none"/>
+                <w:sz w:val="22"/>
+                <w:szCs w:val="22"/>
+                <w:color w:val="000000"/>
+              </w:rPr>
+              <w:t xml:space="preserve">Kruskal-Wallis rank sum test; Pearson's Chi-squared test</w:t>
             </w:r>
           </w:p>
         </w:tc>

</xml_diff>